<commit_message>
Updated based on early feedback
</commit_message>
<xml_diff>
--- a/Flappy Bird AI with Unity - Tutorial.docx
+++ b/Flappy Bird AI with Unity - Tutorial.docx
@@ -4,6 +4,256 @@
   <w:body>
     <w:p>
       <w:r>
+        <w:t>Feedback from session with Intel students:</w:t>
+      </w:r>
+    </w:p>
+    <w:p>
+      <w:pPr>
+        <w:pStyle w:val="ListParagraph"/>
+        <w:numPr>
+          <w:ilvl w:val="0"/>
+          <w:numId w:val="20"/>
+        </w:numPr>
+      </w:pPr>
+      <w:r>
+        <w:t>Aspect ratio of the game is missing, needs to be 16:</w:t>
+      </w:r>
+      <w:proofErr w:type="gramStart"/>
+      <w:r>
+        <w:t>9</w:t>
+      </w:r>
+      <w:r>
+        <w:rPr>
+          <w:rFonts w:hint="cs"/>
+          <w:rtl/>
+        </w:rPr>
+        <w:t xml:space="preserve"> </w:t>
+      </w:r>
+      <w:r>
+        <w:t xml:space="preserve"> -</w:t>
+      </w:r>
+      <w:proofErr w:type="gramEnd"/>
+      <w:r>
+        <w:t xml:space="preserve"> Done</w:t>
+      </w:r>
+    </w:p>
+    <w:p>
+      <w:pPr>
+        <w:pStyle w:val="ListParagraph"/>
+        <w:numPr>
+          <w:ilvl w:val="0"/>
+          <w:numId w:val="20"/>
+        </w:numPr>
+      </w:pPr>
+      <w:r>
+        <w:t>First time they open a code, we need to remind them where the scripts are!</w:t>
+      </w:r>
+      <w:r>
+        <w:t xml:space="preserve"> - Done</w:t>
+      </w:r>
+    </w:p>
+    <w:p>
+      <w:pPr>
+        <w:pStyle w:val="ListParagraph"/>
+        <w:numPr>
+          <w:ilvl w:val="0"/>
+          <w:numId w:val="20"/>
+        </w:numPr>
+      </w:pPr>
+      <w:r>
+        <w:rPr>
+          <w:rFonts w:hint="cs"/>
+          <w:rtl/>
+        </w:rPr>
+        <w:t>אתחל במקום</w:t>
+      </w:r>
+      <w:r>
+        <w:rPr>
+          <w:rFonts w:hint="cs"/>
+          <w:rtl/>
+        </w:rPr>
+        <w:t xml:space="preserve"> התחל</w:t>
+      </w:r>
+      <w:r>
+        <w:t xml:space="preserve"> - done</w:t>
+      </w:r>
+    </w:p>
+    <w:p>
+      <w:pPr>
+        <w:pStyle w:val="ListParagraph"/>
+        <w:numPr>
+          <w:ilvl w:val="0"/>
+          <w:numId w:val="20"/>
+        </w:numPr>
+      </w:pPr>
+      <w:r>
+        <w:t>Compilation and error</w:t>
+      </w:r>
+      <w:r>
+        <w:t xml:space="preserve"> - done</w:t>
+      </w:r>
+    </w:p>
+    <w:p>
+      <w:pPr>
+        <w:pStyle w:val="ListParagraph"/>
+        <w:numPr>
+          <w:ilvl w:val="0"/>
+          <w:numId w:val="20"/>
+        </w:numPr>
+      </w:pPr>
+      <w:r>
+        <w:t xml:space="preserve">Step 7 isn’t clear enough. I need to say how to assign a parameter to a new variable and that the function </w:t>
+      </w:r>
+      <w:proofErr w:type="spellStart"/>
+      <w:r>
+        <w:t>AddForce</w:t>
+      </w:r>
+      <w:proofErr w:type="spellEnd"/>
+      <w:r>
+        <w:t xml:space="preserve"> is already available.</w:t>
+      </w:r>
+      <w:r>
+        <w:t xml:space="preserve"> Public variables are visible in the inspector</w:t>
+      </w:r>
+      <w:r>
+        <w:t xml:space="preserve"> - done</w:t>
+      </w:r>
+    </w:p>
+    <w:p>
+      <w:pPr>
+        <w:pStyle w:val="ListParagraph"/>
+        <w:numPr>
+          <w:ilvl w:val="0"/>
+          <w:numId w:val="20"/>
+        </w:numPr>
+      </w:pPr>
+      <w:r>
+        <w:t>How to change the force before the bird dies? Shortcut for pause key?</w:t>
+      </w:r>
+      <w:r>
+        <w:rPr>
+          <w:rFonts w:hint="cs"/>
+          <w:rtl/>
+        </w:rPr>
+        <w:t xml:space="preserve"> </w:t>
+      </w:r>
+      <w:r>
+        <w:t xml:space="preserve"> - done</w:t>
+      </w:r>
+    </w:p>
+    <w:p>
+      <w:pPr>
+        <w:pStyle w:val="ListParagraph"/>
+        <w:numPr>
+          <w:ilvl w:val="0"/>
+          <w:numId w:val="20"/>
+        </w:numPr>
+      </w:pPr>
+      <w:r>
+        <w:t>The bird Flap animation has a bug in the asset</w:t>
+      </w:r>
+      <w:r>
+        <w:t xml:space="preserve"> </w:t>
+      </w:r>
+      <w:proofErr w:type="gramStart"/>
+      <w:r>
+        <w:t>- ????</w:t>
+      </w:r>
+      <w:proofErr w:type="gramEnd"/>
+    </w:p>
+    <w:p>
+      <w:pPr>
+        <w:pStyle w:val="ListParagraph"/>
+        <w:numPr>
+          <w:ilvl w:val="0"/>
+          <w:numId w:val="20"/>
+        </w:numPr>
+      </w:pPr>
+      <w:r>
+        <w:t xml:space="preserve">When adding new </w:t>
+      </w:r>
+      <w:r>
+        <w:t>script, I need to say to be in the right folder</w:t>
+      </w:r>
+      <w:r>
+        <w:t xml:space="preserve"> - done</w:t>
+      </w:r>
+    </w:p>
+    <w:p>
+      <w:pPr>
+        <w:pStyle w:val="ListParagraph"/>
+        <w:numPr>
+          <w:ilvl w:val="0"/>
+          <w:numId w:val="20"/>
+        </w:numPr>
+      </w:pPr>
+      <w:r>
+        <w:t>When doing copy paste from the word document the line numbers are being copied</w:t>
+      </w:r>
+      <w:r>
+        <w:t xml:space="preserve"> - done</w:t>
+      </w:r>
+    </w:p>
+    <w:p>
+      <w:pPr>
+        <w:pStyle w:val="ListParagraph"/>
+        <w:numPr>
+          <w:ilvl w:val="0"/>
+          <w:numId w:val="20"/>
+        </w:numPr>
+      </w:pPr>
+      <w:r>
+        <w:t>How to see compile error – in the console</w:t>
+      </w:r>
+      <w:r>
+        <w:t xml:space="preserve"> - done</w:t>
+      </w:r>
+    </w:p>
+    <w:p>
+      <w:pPr>
+        <w:pStyle w:val="ListParagraph"/>
+        <w:numPr>
+          <w:ilvl w:val="0"/>
+          <w:numId w:val="20"/>
+        </w:numPr>
+      </w:pPr>
+      <w:r>
+        <w:t>Float numbers with the ending of f – 130.3f ex.</w:t>
+      </w:r>
+      <w:r>
+        <w:rPr>
+          <w:rFonts w:hint="cs"/>
+          <w:rtl/>
+        </w:rPr>
+        <w:t xml:space="preserve"> </w:t>
+      </w:r>
+      <w:r>
+        <w:t xml:space="preserve"> - done</w:t>
+      </w:r>
+    </w:p>
+    <w:p>
+      <w:pPr>
+        <w:pStyle w:val="ListParagraph"/>
+        <w:numPr>
+          <w:ilvl w:val="0"/>
+          <w:numId w:val="20"/>
+        </w:numPr>
+      </w:pPr>
+      <w:r>
+        <w:t>Spent 1.5 hours for half the 1-4 session</w:t>
+      </w:r>
+      <w:bookmarkStart w:id="0" w:name="_GoBack"/>
+      <w:bookmarkEnd w:id="0"/>
+      <w:r>
+        <w:rPr>
+          <w:rtl/>
+        </w:rPr>
+        <w:br/>
+      </w:r>
+    </w:p>
+    <w:p/>
+    <w:p>
+      <w:r>
         <w:t>Ars:</w:t>
       </w:r>
     </w:p>
@@ -61,7 +311,7 @@
         <w:autoSpaceDN w:val="0"/>
         <w:adjustRightInd w:val="0"/>
         <w:rPr>
-          <w:rFonts w:ascii="AppleSystemUIFont" w:eastAsiaTheme="minorHAnsi" w:hAnsi="AppleSystemUIFont" w:cs="AppleSystemUIFont" w:hint="cs"/>
+          <w:rFonts w:ascii="AppleSystemUIFont" w:eastAsiaTheme="minorHAnsi" w:hAnsi="AppleSystemUIFont" w:cs="AppleSystemUIFont"/>
           <w:rtl/>
         </w:rPr>
       </w:pPr>
@@ -153,7 +403,7 @@
         <w:autoSpaceDN w:val="0"/>
         <w:adjustRightInd w:val="0"/>
         <w:rPr>
-          <w:rFonts w:ascii="AppleSystemUIFont" w:eastAsiaTheme="minorHAnsi" w:hAnsi="AppleSystemUIFont" w:cs="AppleSystemUIFont" w:hint="cs"/>
+          <w:rFonts w:ascii="AppleSystemUIFont" w:eastAsiaTheme="minorHAnsi" w:hAnsi="AppleSystemUIFont" w:cs="AppleSystemUIFont"/>
           <w:rtl/>
         </w:rPr>
       </w:pPr>
@@ -169,8 +419,6 @@
         </w:rPr>
         <w:t xml:space="preserve"> - doing</w:t>
       </w:r>
-      <w:bookmarkStart w:id="0" w:name="_GoBack"/>
-      <w:bookmarkEnd w:id="0"/>
     </w:p>
     <w:p>
       <w:pPr>
@@ -413,6 +661,7 @@
         </w:numPr>
       </w:pPr>
       <w:r>
+        <w:lastRenderedPageBreak/>
         <w:t xml:space="preserve">01: </w:t>
       </w:r>
       <w:r>
@@ -813,6 +1062,7 @@
         </w:numPr>
       </w:pPr>
       <w:r>
+        <w:lastRenderedPageBreak/>
         <w:t>Play the game – the bird will immediately fall to the ground and the ‘Die’ animation will trigger</w:t>
       </w:r>
     </w:p>
@@ -1402,7 +1652,6 @@
         </w:numPr>
       </w:pPr>
       <w:r>
-        <w:lastRenderedPageBreak/>
         <w:t>When Bird collide, make sure to stop handling input</w:t>
       </w:r>
       <w:r>
@@ -2793,6 +3042,7 @@
           <w:sz w:val="18"/>
           <w:szCs w:val="18"/>
         </w:rPr>
+        <w:lastRenderedPageBreak/>
         <w:t>        </w:t>
       </w:r>
       <w:proofErr w:type="spellStart"/>
@@ -3733,7 +3983,6 @@
         </w:numPr>
       </w:pPr>
       <w:r>
-        <w:lastRenderedPageBreak/>
         <w:t>We want the score to belong to the Bird instance, since later on we will have multiple birds trying to learn to flap.</w:t>
       </w:r>
       <w:r>
@@ -4334,7 +4583,6 @@
       </w:pPr>
       <w:proofErr w:type="spellStart"/>
       <w:r>
-        <w:lastRenderedPageBreak/>
         <w:t>Renamr</w:t>
       </w:r>
       <w:proofErr w:type="spellEnd"/>
@@ -5469,6 +5717,7 @@
           <w:sz w:val="18"/>
           <w:szCs w:val="18"/>
         </w:rPr>
+        <w:lastRenderedPageBreak/>
         <w:t>        </w:t>
       </w:r>
       <w:r>
@@ -8511,6 +8760,7 @@
           <w:sz w:val="18"/>
           <w:szCs w:val="18"/>
         </w:rPr>
+        <w:lastRenderedPageBreak/>
         <w:t>        </w:t>
       </w:r>
       <w:r>
@@ -10789,7 +11039,11 @@
       <w:proofErr w:type="spellEnd"/>
       <w:proofErr w:type="gramEnd"/>
       <w:r>
-        <w:t>() passing the bird x/y position. Run the game and see how the AI performs.</w:t>
+        <w:t xml:space="preserve">() passing the bird x/y position. Run the game and see how the AI </w:t>
+      </w:r>
+      <w:r>
+        <w:lastRenderedPageBreak/>
+        <w:t>performs.</w:t>
       </w:r>
       <w:r>
         <w:t xml:space="preserve"> To make the bird initial state more random and </w:t>
@@ -12000,11 +12254,7 @@
         <w:t xml:space="preserve">Before we continue to create multiple birds and let the AI </w:t>
       </w:r>
       <w:r>
-        <w:t xml:space="preserve">race each other, we need to make sure the bird will not collide with each other. To do that we need to add a new layer and assign the bird prefab to it. Select the Bird prefab and on the properties window on the right top side under Layer select Add Layer… select one of the empty entries and create a new layer called bird. Now make sure the rest of the objects are not set to this layer by mistake. Double check the rest of the prefabs and the scenery </w:t>
-      </w:r>
-      <w:r>
-        <w:lastRenderedPageBreak/>
-        <w:t>objects that are already in the scene – they should all be under default. Next open the physics2d properties (under the Edit/Project Setting menu). Then remove the option for the bird to collide with itself, see the below picture:</w:t>
+        <w:t>race each other, we need to make sure the bird will not collide with each other. To do that we need to add a new layer and assign the bird prefab to it. Select the Bird prefab and on the properties window on the right top side under Layer select Add Layer… select one of the empty entries and create a new layer called bird. Now make sure the rest of the objects are not set to this layer by mistake. Double check the rest of the prefabs and the scenery objects that are already in the scene – they should all be under default. Next open the physics2d properties (under the Edit/Project Setting menu). Then remove the option for the bird to collide with itself, see the below picture:</w:t>
       </w:r>
       <w:r>
         <w:rPr>
@@ -12676,6 +12926,7 @@
           <w:sz w:val="18"/>
           <w:szCs w:val="18"/>
         </w:rPr>
+        <w:lastRenderedPageBreak/>
         <w:t>        }</w:t>
       </w:r>
     </w:p>
@@ -12837,18 +13088,12 @@
         <w:t xml:space="preserve">Drag the </w:t>
       </w:r>
       <w:proofErr w:type="spellStart"/>
-      <w:proofErr w:type="gramStart"/>
       <w:r>
         <w:t>ai.unitypackage</w:t>
       </w:r>
       <w:proofErr w:type="spellEnd"/>
-      <w:proofErr w:type="gramEnd"/>
-      <w:r>
-        <w:t xml:space="preserve"> into the product, this will bring 3 new script: Mutation script is just an interface of what a mutation needs to implement, Genetic is an </w:t>
-      </w:r>
-      <w:r>
-        <w:lastRenderedPageBreak/>
-        <w:t xml:space="preserve">implementation of the genetic algorithm and </w:t>
+      <w:r>
+        <w:t xml:space="preserve"> into the product, this will bring 3 new script: Mutation script is just an interface of what a mutation needs to implement, Genetic is an implementation of the genetic algorithm and </w:t>
       </w:r>
       <w:proofErr w:type="spellStart"/>
       <w:r>
@@ -13592,6 +13837,7 @@
         </w:numPr>
       </w:pPr>
       <w:r>
+        <w:lastRenderedPageBreak/>
         <w:t xml:space="preserve">When the bird dies, add the following line: </w:t>
       </w:r>
       <w:proofErr w:type="spellStart"/>
@@ -14585,7 +14831,6 @@
           <w:sz w:val="18"/>
           <w:szCs w:val="18"/>
         </w:rPr>
-        <w:lastRenderedPageBreak/>
         <w:t>                    </w:t>
       </w:r>
       <w:r>
@@ -16994,6 +17239,7 @@
           <w:sz w:val="18"/>
           <w:szCs w:val="18"/>
         </w:rPr>
+        <w:lastRenderedPageBreak/>
         <w:t>            </w:t>
       </w:r>
       <w:r>
@@ -19359,6 +19605,119 @@
     </w:lvl>
   </w:abstractNum>
   <w:abstractNum w:abstractNumId="15" w15:restartNumberingAfterBreak="0">
+    <w:nsid w:val="68704D2F"/>
+    <w:multiLevelType w:val="hybridMultilevel"/>
+    <w:tmpl w:val="6F86ECFC"/>
+    <w:lvl w:ilvl="0" w:tplc="04090001">
+      <w:start w:val="1"/>
+      <w:numFmt w:val="bullet"/>
+      <w:lvlText w:val=""/>
+      <w:lvlJc w:val="left"/>
+      <w:pPr>
+        <w:ind w:left="720" w:hanging="360"/>
+      </w:pPr>
+      <w:rPr>
+        <w:rFonts w:ascii="Symbol" w:hAnsi="Symbol" w:hint="default"/>
+      </w:rPr>
+    </w:lvl>
+    <w:lvl w:ilvl="1" w:tplc="04090003" w:tentative="1">
+      <w:start w:val="1"/>
+      <w:numFmt w:val="bullet"/>
+      <w:lvlText w:val="o"/>
+      <w:lvlJc w:val="left"/>
+      <w:pPr>
+        <w:ind w:left="1440" w:hanging="360"/>
+      </w:pPr>
+      <w:rPr>
+        <w:rFonts w:ascii="Courier New" w:hAnsi="Courier New" w:cs="Courier New" w:hint="default"/>
+      </w:rPr>
+    </w:lvl>
+    <w:lvl w:ilvl="2" w:tplc="04090005" w:tentative="1">
+      <w:start w:val="1"/>
+      <w:numFmt w:val="bullet"/>
+      <w:lvlText w:val=""/>
+      <w:lvlJc w:val="left"/>
+      <w:pPr>
+        <w:ind w:left="2160" w:hanging="360"/>
+      </w:pPr>
+      <w:rPr>
+        <w:rFonts w:ascii="Wingdings" w:hAnsi="Wingdings" w:hint="default"/>
+      </w:rPr>
+    </w:lvl>
+    <w:lvl w:ilvl="3" w:tplc="04090001" w:tentative="1">
+      <w:start w:val="1"/>
+      <w:numFmt w:val="bullet"/>
+      <w:lvlText w:val=""/>
+      <w:lvlJc w:val="left"/>
+      <w:pPr>
+        <w:ind w:left="2880" w:hanging="360"/>
+      </w:pPr>
+      <w:rPr>
+        <w:rFonts w:ascii="Symbol" w:hAnsi="Symbol" w:hint="default"/>
+      </w:rPr>
+    </w:lvl>
+    <w:lvl w:ilvl="4" w:tplc="04090003" w:tentative="1">
+      <w:start w:val="1"/>
+      <w:numFmt w:val="bullet"/>
+      <w:lvlText w:val="o"/>
+      <w:lvlJc w:val="left"/>
+      <w:pPr>
+        <w:ind w:left="3600" w:hanging="360"/>
+      </w:pPr>
+      <w:rPr>
+        <w:rFonts w:ascii="Courier New" w:hAnsi="Courier New" w:cs="Courier New" w:hint="default"/>
+      </w:rPr>
+    </w:lvl>
+    <w:lvl w:ilvl="5" w:tplc="04090005" w:tentative="1">
+      <w:start w:val="1"/>
+      <w:numFmt w:val="bullet"/>
+      <w:lvlText w:val=""/>
+      <w:lvlJc w:val="left"/>
+      <w:pPr>
+        <w:ind w:left="4320" w:hanging="360"/>
+      </w:pPr>
+      <w:rPr>
+        <w:rFonts w:ascii="Wingdings" w:hAnsi="Wingdings" w:hint="default"/>
+      </w:rPr>
+    </w:lvl>
+    <w:lvl w:ilvl="6" w:tplc="04090001" w:tentative="1">
+      <w:start w:val="1"/>
+      <w:numFmt w:val="bullet"/>
+      <w:lvlText w:val=""/>
+      <w:lvlJc w:val="left"/>
+      <w:pPr>
+        <w:ind w:left="5040" w:hanging="360"/>
+      </w:pPr>
+      <w:rPr>
+        <w:rFonts w:ascii="Symbol" w:hAnsi="Symbol" w:hint="default"/>
+      </w:rPr>
+    </w:lvl>
+    <w:lvl w:ilvl="7" w:tplc="04090003" w:tentative="1">
+      <w:start w:val="1"/>
+      <w:numFmt w:val="bullet"/>
+      <w:lvlText w:val="o"/>
+      <w:lvlJc w:val="left"/>
+      <w:pPr>
+        <w:ind w:left="5760" w:hanging="360"/>
+      </w:pPr>
+      <w:rPr>
+        <w:rFonts w:ascii="Courier New" w:hAnsi="Courier New" w:cs="Courier New" w:hint="default"/>
+      </w:rPr>
+    </w:lvl>
+    <w:lvl w:ilvl="8" w:tplc="04090005" w:tentative="1">
+      <w:start w:val="1"/>
+      <w:numFmt w:val="bullet"/>
+      <w:lvlText w:val=""/>
+      <w:lvlJc w:val="left"/>
+      <w:pPr>
+        <w:ind w:left="6480" w:hanging="360"/>
+      </w:pPr>
+      <w:rPr>
+        <w:rFonts w:ascii="Wingdings" w:hAnsi="Wingdings" w:hint="default"/>
+      </w:rPr>
+    </w:lvl>
+  </w:abstractNum>
+  <w:abstractNum w:abstractNumId="16" w15:restartNumberingAfterBreak="0">
     <w:nsid w:val="6A0D45F5"/>
     <w:multiLevelType w:val="hybridMultilevel"/>
     <w:tmpl w:val="CFF2F09C"/>
@@ -19447,7 +19806,7 @@
       </w:pPr>
     </w:lvl>
   </w:abstractNum>
-  <w:abstractNum w:abstractNumId="16" w15:restartNumberingAfterBreak="0">
+  <w:abstractNum w:abstractNumId="17" w15:restartNumberingAfterBreak="0">
     <w:nsid w:val="703A401E"/>
     <w:multiLevelType w:val="hybridMultilevel"/>
     <w:tmpl w:val="197ABDD6"/>
@@ -19533,7 +19892,7 @@
       </w:pPr>
     </w:lvl>
   </w:abstractNum>
-  <w:abstractNum w:abstractNumId="17" w15:restartNumberingAfterBreak="0">
+  <w:abstractNum w:abstractNumId="18" w15:restartNumberingAfterBreak="0">
     <w:nsid w:val="71174DC3"/>
     <w:multiLevelType w:val="hybridMultilevel"/>
     <w:tmpl w:val="05001508"/>
@@ -19622,7 +19981,7 @@
       </w:pPr>
     </w:lvl>
   </w:abstractNum>
-  <w:abstractNum w:abstractNumId="18" w15:restartNumberingAfterBreak="0">
+  <w:abstractNum w:abstractNumId="19" w15:restartNumberingAfterBreak="0">
     <w:nsid w:val="7E7A68E6"/>
     <w:multiLevelType w:val="hybridMultilevel"/>
     <w:tmpl w:val="D3CE2BD8"/>
@@ -19712,10 +20071,10 @@
     </w:lvl>
   </w:abstractNum>
   <w:num w:numId="1">
-    <w:abstractNumId w:val="15"/>
+    <w:abstractNumId w:val="16"/>
   </w:num>
   <w:num w:numId="2">
-    <w:abstractNumId w:val="17"/>
+    <w:abstractNumId w:val="18"/>
   </w:num>
   <w:num w:numId="3">
     <w:abstractNumId w:val="3"/>
@@ -19742,10 +20101,10 @@
     <w:abstractNumId w:val="7"/>
   </w:num>
   <w:num w:numId="11">
-    <w:abstractNumId w:val="16"/>
+    <w:abstractNumId w:val="17"/>
   </w:num>
   <w:num w:numId="12">
-    <w:abstractNumId w:val="18"/>
+    <w:abstractNumId w:val="19"/>
   </w:num>
   <w:num w:numId="13">
     <w:abstractNumId w:val="14"/>
@@ -19767,6 +20126,9 @@
   </w:num>
   <w:num w:numId="19">
     <w:abstractNumId w:val="2"/>
+  </w:num>
+  <w:num w:numId="20">
+    <w:abstractNumId w:val="15"/>
   </w:num>
 </w:numbering>
 </file>
@@ -20227,6 +20589,33 @@
       <w:shd w:val="clear" w:color="auto" w:fill="E1DFDD"/>
     </w:rPr>
   </w:style>
+  <w:style w:type="paragraph" w:styleId="BalloonText">
+    <w:name w:val="Balloon Text"/>
+    <w:basedOn w:val="Normal"/>
+    <w:link w:val="BalloonTextChar"/>
+    <w:uiPriority w:val="99"/>
+    <w:semiHidden/>
+    <w:unhideWhenUsed/>
+    <w:rsid w:val="00284C7A"/>
+    <w:rPr>
+      <w:sz w:val="18"/>
+      <w:szCs w:val="18"/>
+    </w:rPr>
+  </w:style>
+  <w:style w:type="character" w:customStyle="1" w:styleId="BalloonTextChar">
+    <w:name w:val="Balloon Text Char"/>
+    <w:basedOn w:val="DefaultParagraphFont"/>
+    <w:link w:val="BalloonText"/>
+    <w:uiPriority w:val="99"/>
+    <w:semiHidden/>
+    <w:rsid w:val="00284C7A"/>
+    <w:rPr>
+      <w:rFonts w:ascii="Times New Roman" w:eastAsia="Times New Roman" w:hAnsi="Times New Roman" w:cs="Times New Roman"/>
+      <w:sz w:val="18"/>
+      <w:szCs w:val="18"/>
+      <w:lang w:bidi="he-IL"/>
+    </w:rPr>
+  </w:style>
 </w:styles>
 </file>
 

</xml_diff>